<commit_message>
Sửa tên usecase 3.3.6, 3.3.7
</commit_message>
<xml_diff>
--- a/BaoCao/BRS_SRS/[SRS-1.1] [Save_My_Life] [QuanLiNPP].docx
+++ b/BaoCao/BRS_SRS/[SRS-1.1] [Save_My_Life] [QuanLiNPP].docx
@@ -162,6 +162,7 @@
                 <w:dataBinding w:prefixMappings="xmlns:ns0='http://schemas.openxmlformats.org/package/2006/metadata/core-properties' xmlns:ns1='http://purl.org/dc/elements/1.1/'" w:xpath="/ns0:coreProperties[1]/ns1:title[1]" w:storeItemID="{6C3C8BC8-F283-45AE-878A-BAB7291924A1}"/>
                 <w:text/>
               </w:sdtPr>
+              <w:sdtEndPr/>
               <w:sdtContent>
                 <w:tc>
                   <w:tcPr>
@@ -220,6 +221,7 @@
                 <w:dataBinding w:prefixMappings="xmlns:ns0='http://schemas.openxmlformats.org/package/2006/metadata/core-properties' xmlns:ns1='http://purl.org/dc/elements/1.1/'" w:xpath="/ns0:coreProperties[1]/ns1:subject[1]" w:storeItemID="{6C3C8BC8-F283-45AE-878A-BAB7291924A1}"/>
                 <w:text/>
               </w:sdtPr>
+              <w:sdtEndPr/>
               <w:sdtContent>
                 <w:tc>
                   <w:tcPr>
@@ -324,6 +326,7 @@
                 <w:dataBinding w:prefixMappings="xmlns:ns0='http://schemas.openxmlformats.org/package/2006/metadata/core-properties' xmlns:ns1='http://purl.org/dc/elements/1.1/'" w:xpath="/ns0:coreProperties[1]/ns1:creator[1]" w:storeItemID="{6C3C8BC8-F283-45AE-878A-BAB7291924A1}"/>
                 <w:text/>
               </w:sdtPr>
+              <w:sdtEndPr/>
               <w:sdtContent>
                 <w:tc>
                   <w:tcPr>
@@ -400,6 +403,7 @@
                   <w:calendar w:val="gregorian"/>
                 </w:date>
               </w:sdtPr>
+              <w:sdtEndPr/>
               <w:sdtContent>
                 <w:tc>
                   <w:tcPr>
@@ -503,6 +507,7 @@
               <w:docPartUnique/>
             </w:docPartObj>
           </w:sdtPr>
+          <w:sdtEndPr/>
           <w:sdtContent>
             <w:p>
               <w:pPr>
@@ -11922,16 +11927,7 @@
                 <w:noProof/>
                 <w:lang w:val="vi-VN"/>
               </w:rPr>
-              <w:t>Phò</w:t>
-            </w:r>
-            <w:bookmarkStart w:id="27" w:name="_GoBack"/>
-            <w:bookmarkEnd w:id="27"/>
-            <w:r>
-              <w:rPr>
-                <w:noProof/>
-                <w:lang w:val="vi-VN"/>
-              </w:rPr>
-              <w:t>ng kế toán giao nộp thống kê cho giám đốc/ban quản lý.</w:t>
+              <w:t>Phòng kế toán giao nộp thống kê cho giám đốc/ban quản lý.</w:t>
             </w:r>
           </w:p>
           <w:p>
@@ -12025,20 +12021,20 @@
       <w:pPr>
         <w:pStyle w:val="u2"/>
       </w:pPr>
-      <w:bookmarkStart w:id="28" w:name="_Toc493798538"/>
-      <w:bookmarkStart w:id="29" w:name="_Toc494808427"/>
+      <w:bookmarkStart w:id="27" w:name="_Toc493798538"/>
+      <w:bookmarkStart w:id="28" w:name="_Toc494808427"/>
       <w:r>
         <w:t>Hiện thực hóa use case nghiệp vụ</w:t>
       </w:r>
+      <w:bookmarkEnd w:id="27"/>
       <w:bookmarkEnd w:id="28"/>
-      <w:bookmarkEnd w:id="29"/>
     </w:p>
     <w:p>
       <w:pPr>
         <w:pStyle w:val="u3"/>
       </w:pPr>
-      <w:bookmarkStart w:id="30" w:name="_Toc493798539"/>
-      <w:bookmarkStart w:id="31" w:name="_Toc494808428"/>
+      <w:bookmarkStart w:id="29" w:name="_Toc493798539"/>
+      <w:bookmarkStart w:id="30" w:name="_Toc494808428"/>
       <w:r>
         <w:t xml:space="preserve">Use case Mở </w:t>
       </w:r>
@@ -12048,8 +12044,8 @@
       <w:r>
         <w:t>:</w:t>
       </w:r>
+      <w:bookmarkEnd w:id="29"/>
       <w:bookmarkEnd w:id="30"/>
-      <w:bookmarkEnd w:id="31"/>
     </w:p>
     <w:tbl>
       <w:tblPr>
@@ -12347,16 +12343,16 @@
       <w:pPr>
         <w:pStyle w:val="u3"/>
       </w:pPr>
-      <w:bookmarkStart w:id="32" w:name="_Toc493798540"/>
-      <w:bookmarkStart w:id="33" w:name="_Toc494808429"/>
+      <w:bookmarkStart w:id="31" w:name="_Toc493798540"/>
+      <w:bookmarkStart w:id="32" w:name="_Toc494808429"/>
       <w:r>
         <w:t>Use case “Kiểm tra thông tin đặt hàng</w:t>
       </w:r>
       <w:r>
         <w:t>”</w:t>
       </w:r>
+      <w:bookmarkEnd w:id="31"/>
       <w:bookmarkEnd w:id="32"/>
-      <w:bookmarkEnd w:id="33"/>
     </w:p>
     <w:tbl>
       <w:tblPr>
@@ -12653,8 +12649,8 @@
       <w:pPr>
         <w:pStyle w:val="u3"/>
       </w:pPr>
-      <w:bookmarkStart w:id="34" w:name="_Toc493798541"/>
-      <w:bookmarkStart w:id="35" w:name="_Toc494808430"/>
+      <w:bookmarkStart w:id="33" w:name="_Toc493798541"/>
+      <w:bookmarkStart w:id="34" w:name="_Toc494808430"/>
       <w:r>
         <w:lastRenderedPageBreak/>
         <w:t>Use case “</w:t>
@@ -12665,8 +12661,8 @@
       <w:r>
         <w:t>”</w:t>
       </w:r>
+      <w:bookmarkEnd w:id="33"/>
       <w:bookmarkEnd w:id="34"/>
-      <w:bookmarkEnd w:id="35"/>
     </w:p>
     <w:tbl>
       <w:tblPr>
@@ -12946,10 +12942,10 @@
                   <v:path o:extrusionok="f" gradientshapeok="t" o:connecttype="rect"/>
                   <o:lock v:ext="edit" aspectratio="t"/>
                 </v:shapetype>
-                <v:shape id="_x0000_i1057" type="#_x0000_t75" style="width:394.5pt;height:466.5pt" o:ole="">
+                <v:shape id="_x0000_i1025" type="#_x0000_t75" style="width:394.5pt;height:466.5pt" o:ole="">
                   <v:imagedata r:id="rId13" o:title=""/>
                 </v:shape>
-                <o:OLEObject Type="Embed" ProgID="PBrush" ShapeID="_x0000_i1057" DrawAspect="Content" ObjectID="_1568564642" r:id="rId14"/>
+                <o:OLEObject Type="Embed" ProgID="PBrush" ShapeID="_x0000_i1025" DrawAspect="Content" ObjectID="_1568824375" r:id="rId14"/>
               </w:object>
             </w:r>
           </w:p>
@@ -12975,8 +12971,8 @@
       <w:pPr>
         <w:pStyle w:val="u3"/>
       </w:pPr>
-      <w:bookmarkStart w:id="36" w:name="_Toc493798542"/>
-      <w:bookmarkStart w:id="37" w:name="_Toc494808431"/>
+      <w:bookmarkStart w:id="35" w:name="_Toc493798542"/>
+      <w:bookmarkStart w:id="36" w:name="_Toc494808431"/>
       <w:r>
         <w:lastRenderedPageBreak/>
         <w:t>Us</w:t>
@@ -12997,8 +12993,8 @@
       <w:r>
         <w:t>”</w:t>
       </w:r>
+      <w:bookmarkEnd w:id="35"/>
       <w:bookmarkEnd w:id="36"/>
-      <w:bookmarkEnd w:id="37"/>
     </w:p>
     <w:tbl>
       <w:tblPr>
@@ -13323,8 +13319,8 @@
       <w:pPr>
         <w:pStyle w:val="u3"/>
       </w:pPr>
-      <w:bookmarkStart w:id="38" w:name="_Toc493798543"/>
-      <w:bookmarkStart w:id="39" w:name="_Toc494808432"/>
+      <w:bookmarkStart w:id="37" w:name="_Toc493798543"/>
+      <w:bookmarkStart w:id="38" w:name="_Toc494808432"/>
       <w:r>
         <w:lastRenderedPageBreak/>
         <w:t>Use case “Đổi trả hàng hóa</w:t>
@@ -13332,8 +13328,8 @@
       <w:r>
         <w:t>”</w:t>
       </w:r>
+      <w:bookmarkEnd w:id="37"/>
       <w:bookmarkEnd w:id="38"/>
-      <w:bookmarkEnd w:id="39"/>
     </w:p>
     <w:tbl>
       <w:tblPr>
@@ -13655,13 +13651,13 @@
       <w:pPr>
         <w:pStyle w:val="u3"/>
       </w:pPr>
-      <w:bookmarkStart w:id="40" w:name="_Toc494808433"/>
-      <w:bookmarkStart w:id="41" w:name="_Toc493798544"/>
+      <w:bookmarkStart w:id="39" w:name="_Toc494808433"/>
+      <w:bookmarkStart w:id="40" w:name="_Toc493798544"/>
       <w:r>
         <w:lastRenderedPageBreak/>
         <w:t>Use case “Xử lí khuyến mãi”</w:t>
       </w:r>
-      <w:bookmarkEnd w:id="40"/>
+      <w:bookmarkEnd w:id="39"/>
     </w:p>
     <w:tbl>
       <w:tblPr>
@@ -13718,7 +13714,7 @@
                 <w:noProof/>
                 <w:lang w:val="vi-VN"/>
               </w:rPr>
-              <w:t>Báo cáo</w:t>
+              <w:t>Xử lí khuyến mãi</w:t>
             </w:r>
           </w:p>
         </w:tc>
@@ -13957,12 +13953,12 @@
       <w:pPr>
         <w:pStyle w:val="u3"/>
       </w:pPr>
-      <w:bookmarkStart w:id="42" w:name="_Toc494808434"/>
+      <w:bookmarkStart w:id="41" w:name="_Toc494808434"/>
       <w:r>
         <w:lastRenderedPageBreak/>
         <w:t>Use case “Giao hàng”</w:t>
       </w:r>
-      <w:bookmarkEnd w:id="42"/>
+      <w:bookmarkEnd w:id="41"/>
     </w:p>
     <w:tbl>
       <w:tblPr>
@@ -14011,16 +14007,16 @@
               <w:pStyle w:val="MyTable1"/>
               <w:rPr>
                 <w:noProof/>
-                <w:lang w:val="vi-VN"/>
-              </w:rPr>
-            </w:pPr>
-            <w:r>
-              <w:rPr>
-                <w:noProof/>
-                <w:lang w:val="vi-VN"/>
-              </w:rPr>
-              <w:t>Báo cáo</w:t>
-            </w:r>
+              </w:rPr>
+            </w:pPr>
+            <w:r>
+              <w:rPr>
+                <w:noProof/>
+              </w:rPr>
+              <w:t>Giao hàng</w:t>
+            </w:r>
+            <w:bookmarkStart w:id="42" w:name="_GoBack"/>
+            <w:bookmarkEnd w:id="42"/>
           </w:p>
         </w:tc>
       </w:tr>
@@ -14242,7 +14238,7 @@
         <w:lastRenderedPageBreak/>
         <w:t xml:space="preserve">Use case </w:t>
       </w:r>
-      <w:bookmarkEnd w:id="41"/>
+      <w:bookmarkEnd w:id="40"/>
       <w:r>
         <w:t xml:space="preserve">“Báo cáo kinh doanh </w:t>
       </w:r>
@@ -18700,6 +18696,7 @@
         <w:docPartUnique/>
       </w:docPartObj>
     </w:sdtPr>
+    <w:sdtEndPr/>
     <w:sdtContent>
       <w:p>
         <w:pPr>
@@ -23754,6 +23751,7 @@
     <w:rsid w:val="00776AEE"/>
     <w:rsid w:val="00A2413A"/>
     <w:rsid w:val="00B305F4"/>
+    <w:rsid w:val="00BB5FFA"/>
     <w:rsid w:val="00BD3286"/>
     <w:rsid w:val="00BF25BE"/>
     <w:rsid w:val="00C12C92"/>
@@ -24609,7 +24607,7 @@
 </file>
 
 <file path=customXml/itemProps2.xml><?xml version="1.0" encoding="utf-8"?>
-<ds:datastoreItem xmlns:ds="http://schemas.openxmlformats.org/officeDocument/2006/customXml" ds:itemID="{D60C8C63-85A7-45A2-BD9D-377C1DDD8F2C}">
+<ds:datastoreItem xmlns:ds="http://schemas.openxmlformats.org/officeDocument/2006/customXml" ds:itemID="{6A2B0AAA-B4E9-4541-AC38-D039C9128938}">
   <ds:schemaRefs>
     <ds:schemaRef ds:uri="http://schemas.openxmlformats.org/officeDocument/2006/bibliography"/>
   </ds:schemaRefs>

</xml_diff>